<commit_message>
Added more information into CV
</commit_message>
<xml_diff>
--- a/Homework 11/artem7182 резюме на Хабр карьера.docx
+++ b/Homework 11/artem7182 резюме на Хабр карьера.docx
@@ -22,6 +22,12 @@
       </w:r>
     </w:p>
     <!--Divs should create a p if nothing above them has and nothing below them will-->
+    <w:p xmlns:w="http://schemas.openxmlformats.org/wordprocessingml/2006/main" xmlns:pkg="http://schemas.microsoft.com/office/2006/xmlPackage" xmlns:str="http://exslt.org/strings" xmlns:fn="http://www.w3.org/2005/xpath-functions">
+      <w:r>
+        <w:t xml:space="preserve">Сменил профессию на QA. Мечтаю развиваться и совершенствоваться в тестировании.</w:t>
+      </w:r>
+    </w:p>
+    <!--Divs should create a p if nothing above them has and nothing below them will-->
     <w:p xmlns:w="http://schemas.openxmlformats.org/wordprocessingml/2006/main" xmlns:pkg="http://schemas.microsoft.com/office/2006/xmlPackage" xmlns:str="http://exslt.org/strings" xmlns:fn="http://www.w3.org/2005/xpath-functions"/>
     <w:p xmlns:w="http://schemas.openxmlformats.org/wordprocessingml/2006/main" xmlns:pkg="http://schemas.microsoft.com/office/2006/xmlPackage" xmlns:str="http://exslt.org/strings" xmlns:fn="http://www.w3.org/2005/xpath-functions">
       <w:pPr>
@@ -133,6 +139,200 @@
         <w:pStyle w:val="Heading2"/>
       </w:pPr>
       <w:r>
+        <w:t xml:space="preserve">Высшее образование</w:t>
+      </w:r>
+    </w:p>
+    <w:p xmlns:w="http://schemas.openxmlformats.org/wordprocessingml/2006/main" xmlns:pkg="http://schemas.microsoft.com/office/2006/xmlPackage" xmlns:str="http://exslt.org/strings" xmlns:fn="http://www.w3.org/2005/xpath-functions">
+      <w:pPr>
+        <w:pStyle w:val="Heading3"/>
+      </w:pPr>
+      <w:r>
+        <w:t xml:space="preserve">Национальный исследовательский Томский государственный университет</w:t>
+      </w:r>
+    </w:p>
+    <w:p xmlns:w="http://schemas.openxmlformats.org/wordprocessingml/2006/main" xmlns:pkg="http://schemas.microsoft.com/office/2006/xmlPackage" xmlns:str="http://exslt.org/strings" xmlns:fn="http://www.w3.org/2005/xpath-functions">
+      <w:pPr>
+        <w:pStyle w:val="Heading4"/>
+      </w:pPr>
+      <w:r>
+        <w:t xml:space="preserve">Август 2016 — Июнь 2018</w:t>
+      </w:r>
+    </w:p>
+    <!--Divs should create a p if nothing above them has and nothing below them will-->
+    <w:p xmlns:w="http://schemas.openxmlformats.org/wordprocessingml/2006/main" xmlns:pkg="http://schemas.microsoft.com/office/2006/xmlPackage" xmlns:str="http://exslt.org/strings" xmlns:fn="http://www.w3.org/2005/xpath-functions">
+      <w:r>
+        <w:t xml:space="preserve">Исторический</w:t>
+      </w:r>
+    </w:p>
+    <!--Divs should create a p if nothing above them has and nothing below them will-->
+    <w:p xmlns:w="http://schemas.openxmlformats.org/wordprocessingml/2006/main" xmlns:pkg="http://schemas.microsoft.com/office/2006/xmlPackage" xmlns:str="http://exslt.org/strings" xmlns:fn="http://www.w3.org/2005/xpath-functions">
+      <w:r>
+        <w:t xml:space="preserve">Россия, Томск</w:t>
+      </w:r>
+    </w:p>
+    <w:p xmlns:w="http://schemas.openxmlformats.org/wordprocessingml/2006/main" xmlns:pkg="http://schemas.microsoft.com/office/2006/xmlPackage" xmlns:str="http://exslt.org/strings" xmlns:fn="http://www.w3.org/2005/xpath-functions">
+      <w:pPr>
+        <w:pStyle w:val="Heading4"/>
+      </w:pPr>
+      <w:r>
+        <w:t xml:space="preserve">Специализация и достижения:</w:t>
+      </w:r>
+    </w:p>
+    <w:p xmlns:w="http://schemas.openxmlformats.org/wordprocessingml/2006/main" xmlns:pkg="http://schemas.microsoft.com/office/2006/xmlPackage" xmlns:str="http://exslt.org/strings" xmlns:fn="http://www.w3.org/2005/xpath-functions">
+      <w:r>
+        <w:t xml:space="preserve">Магистратура Регионоведение России</w:t>
+      </w:r>
+    </w:p>
+    <w:p xmlns:w="http://schemas.openxmlformats.org/wordprocessingml/2006/main" xmlns:pkg="http://schemas.microsoft.com/office/2006/xmlPackage" xmlns:str="http://exslt.org/strings" xmlns:fn="http://www.w3.org/2005/xpath-functions">
+      <w:pPr>
+        <w:pStyle w:val="Heading3"/>
+      </w:pPr>
+      <w:r>
+        <w:t xml:space="preserve">Национальный исследовательский Томский государственный университет</w:t>
+      </w:r>
+    </w:p>
+    <w:p xmlns:w="http://schemas.openxmlformats.org/wordprocessingml/2006/main" xmlns:pkg="http://schemas.microsoft.com/office/2006/xmlPackage" xmlns:str="http://exslt.org/strings" xmlns:fn="http://www.w3.org/2005/xpath-functions">
+      <w:pPr>
+        <w:pStyle w:val="Heading4"/>
+      </w:pPr>
+      <w:r>
+        <w:t xml:space="preserve">Август 2012 — Июль 2016</w:t>
+      </w:r>
+    </w:p>
+    <!--Divs should create a p if nothing above them has and nothing below them will-->
+    <w:p xmlns:w="http://schemas.openxmlformats.org/wordprocessingml/2006/main" xmlns:pkg="http://schemas.microsoft.com/office/2006/xmlPackage" xmlns:str="http://exslt.org/strings" xmlns:fn="http://www.w3.org/2005/xpath-functions">
+      <w:r>
+        <w:t xml:space="preserve">Исторический</w:t>
+      </w:r>
+    </w:p>
+    <!--Divs should create a p if nothing above them has and nothing below them will-->
+    <w:p xmlns:w="http://schemas.openxmlformats.org/wordprocessingml/2006/main" xmlns:pkg="http://schemas.microsoft.com/office/2006/xmlPackage" xmlns:str="http://exslt.org/strings" xmlns:fn="http://www.w3.org/2005/xpath-functions">
+      <w:r>
+        <w:t xml:space="preserve">Россия, Томск</w:t>
+      </w:r>
+    </w:p>
+    <w:p xmlns:w="http://schemas.openxmlformats.org/wordprocessingml/2006/main" xmlns:pkg="http://schemas.microsoft.com/office/2006/xmlPackage" xmlns:str="http://exslt.org/strings" xmlns:fn="http://www.w3.org/2005/xpath-functions">
+      <w:pPr>
+        <w:pStyle w:val="Heading4"/>
+      </w:pPr>
+      <w:r>
+        <w:t xml:space="preserve">Специализация и достижения:</w:t>
+      </w:r>
+    </w:p>
+    <w:p xmlns:w="http://schemas.openxmlformats.org/wordprocessingml/2006/main" xmlns:pkg="http://schemas.microsoft.com/office/2006/xmlPackage" xmlns:str="http://exslt.org/strings" xmlns:fn="http://www.w3.org/2005/xpath-functions">
+      <w:r>
+        <w:t xml:space="preserve">Бакалавриат Международные отношения</w:t>
+      </w:r>
+    </w:p>
+    <w:p xmlns:w="http://schemas.openxmlformats.org/wordprocessingml/2006/main" xmlns:pkg="http://schemas.microsoft.com/office/2006/xmlPackage" xmlns:str="http://exslt.org/strings" xmlns:fn="http://www.w3.org/2005/xpath-functions">
+      <w:pPr>
+        <w:pStyle w:val="Heading2"/>
+      </w:pPr>
+      <w:r>
+        <w:t xml:space="preserve">Дополнительное образование</w:t>
+      </w:r>
+    </w:p>
+    <w:p xmlns:w="http://schemas.openxmlformats.org/wordprocessingml/2006/main" xmlns:pkg="http://schemas.microsoft.com/office/2006/xmlPackage" xmlns:str="http://exslt.org/strings" xmlns:fn="http://www.w3.org/2005/xpath-functions">
+      <w:pPr>
+        <w:pStyle w:val="Heading3"/>
+      </w:pPr>
+      <w:r>
+        <w:t xml:space="preserve">ИТ академия</w:t>
+      </w:r>
+    </w:p>
+    <w:p xmlns:w="http://schemas.openxmlformats.org/wordprocessingml/2006/main" xmlns:pkg="http://schemas.microsoft.com/office/2006/xmlPackage" xmlns:str="http://exslt.org/strings" xmlns:fn="http://www.w3.org/2005/xpath-functions">
+      <w:pPr>
+        <w:pStyle w:val="Heading4"/>
+      </w:pPr>
+      <w:r>
+        <w:t xml:space="preserve">Февраль 2022 — По наст. время</w:t>
+      </w:r>
+    </w:p>
+    <w:p xmlns:w="http://schemas.openxmlformats.org/wordprocessingml/2006/main" xmlns:pkg="http://schemas.microsoft.com/office/2006/xmlPackage" xmlns:str="http://exslt.org/strings" xmlns:fn="http://www.w3.org/2005/xpath-functions">
+      <w:pPr>
+        <w:pStyle w:val="Heading4"/>
+      </w:pPr>
+      <w:r>
+        <w:t xml:space="preserve">Пройденный курс</w:t>
+      </w:r>
+    </w:p>
+    <!--Divs should create a p if nothing above them has and nothing below them will-->
+    <w:p xmlns:w="http://schemas.openxmlformats.org/wordprocessingml/2006/main" xmlns:pkg="http://schemas.microsoft.com/office/2006/xmlPackage" xmlns:str="http://exslt.org/strings" xmlns:fn="http://www.w3.org/2005/xpath-functions">
+      <w:r>
+        <w:t xml:space="preserve">QA Engineer</w:t>
+      </w:r>
+    </w:p>
+    <w:p xmlns:w="http://schemas.openxmlformats.org/wordprocessingml/2006/main" xmlns:pkg="http://schemas.microsoft.com/office/2006/xmlPackage" xmlns:str="http://exslt.org/strings" xmlns:fn="http://www.w3.org/2005/xpath-functions">
+      <w:pPr>
+        <w:pStyle w:val="Heading4"/>
+      </w:pPr>
+      <w:r>
+        <w:t xml:space="preserve">Пройденная практика и достижения</w:t>
+      </w:r>
+    </w:p>
+    <w:p xmlns:w="http://schemas.openxmlformats.org/wordprocessingml/2006/main" xmlns:pkg="http://schemas.microsoft.com/office/2006/xmlPackage" xmlns:str="http://exslt.org/strings" xmlns:fn="http://www.w3.org/2005/xpath-functions">
+      <w:r>
+        <w:t xml:space="preserve">За два месяца учебы освоил такие инструменты</w:t>
+      </w:r>
+      <w:r>
+        <w:br/>
+      </w:r>
+      <w:r>
+        <w:br/>
+      </w:r>
+      <w:r>
+        <w:t xml:space="preserve">Postman для тестирования API, а также в качестве сниффера с плагином Interceptor (В планах для автоматизации изучить Newman)</w:t>
+      </w:r>
+      <w:r>
+        <w:br/>
+      </w:r>
+      <w:r>
+        <w:t xml:space="preserve">SoapUI для отслеживания запросов по протоколу SOAP и тестирования API</w:t>
+      </w:r>
+      <w:r>
+        <w:br/>
+      </w:r>
+      <w:r>
+        <w:t xml:space="preserve">Charles Proxy сниффинг траффика</w:t>
+      </w:r>
+      <w:r>
+        <w:br/>
+      </w:r>
+      <w:r>
+        <w:t xml:space="preserve">Fidler как аналог Charles изучил основы работы с программой</w:t>
+      </w:r>
+      <w:r>
+        <w:br/>
+      </w:r>
+      <w:r>
+        <w:t xml:space="preserve">Git</w:t>
+      </w:r>
+    </w:p>
+    <w:p xmlns:w="http://schemas.openxmlformats.org/wordprocessingml/2006/main" xmlns:pkg="http://schemas.microsoft.com/office/2006/xmlPackage" xmlns:str="http://exslt.org/strings" xmlns:fn="http://www.w3.org/2005/xpath-functions">
+      <w:r>
+        <w:t xml:space="preserve"> для работы с локальным и удаленным репозиторием, понял принципы работы </w:t>
+      </w:r>
+    </w:p>
+    <w:p xmlns:w="http://schemas.openxmlformats.org/wordprocessingml/2006/main" xmlns:pkg="http://schemas.microsoft.com/office/2006/xmlPackage" xmlns:str="http://exslt.org/strings" xmlns:fn="http://www.w3.org/2005/xpath-functions">
+      <w:r>
+        <w:t xml:space="preserve">программы, в качестве примера загрузил домашние задания с курса </w:t>
+      </w:r>
+      <w:hyperlink xmlns:r="http://schemas.openxmlformats.org/officeDocument/2006/relationships" r:id="rId10">
+        <w:r>
+          <w:rPr>
+            <w:rStyle w:val="Hyperlink"/>
+            <w:color w:val="000080"/>
+            <w:u w:val="single"/>
+          </w:rPr>
+          <w:t xml:space="preserve">https://github.com/Artem7182/IT-park-homeworks.git</w:t>
+        </w:r>
+      </w:hyperlink>
+    </w:p>
+    <w:p xmlns:w="http://schemas.openxmlformats.org/wordprocessingml/2006/main" xmlns:pkg="http://schemas.microsoft.com/office/2006/xmlPackage" xmlns:str="http://exslt.org/strings" xmlns:fn="http://www.w3.org/2005/xpath-functions">
+      <w:pPr>
+        <w:pStyle w:val="Heading2"/>
+      </w:pPr>
+      <w:r>
         <w:t xml:space="preserve">О себе</w:t>
       </w:r>
     </w:p>
@@ -158,7 +358,7 @@
       <w:r>
         <w:t xml:space="preserve">2. Всевозможные WEB ( </w:t>
       </w:r>
-      <w:hyperlink xmlns:r="http://schemas.openxmlformats.org/officeDocument/2006/relationships" r:id="rId10">
+      <w:hyperlink xmlns:r="http://schemas.openxmlformats.org/officeDocument/2006/relationships" r:id="rId11">
         <w:r>
           <w:rPr>
             <w:rStyle w:val="Hyperlink"/>
@@ -184,7 +384,7 @@
       <w:r>
         <w:br/>
       </w:r>
-      <w:hyperlink xmlns:r="http://schemas.openxmlformats.org/officeDocument/2006/relationships" r:id="rId11">
+      <w:hyperlink xmlns:r="http://schemas.openxmlformats.org/officeDocument/2006/relationships" r:id="rId12">
         <w:r>
           <w:rPr>
             <w:rStyle w:val="Hyperlink"/>
@@ -197,7 +397,7 @@
       <w:r>
         <w:br/>
       </w:r>
-      <w:hyperlink xmlns:r="http://schemas.openxmlformats.org/officeDocument/2006/relationships" r:id="rId12">
+      <w:hyperlink xmlns:r="http://schemas.openxmlformats.org/officeDocument/2006/relationships" r:id="rId13">
         <w:r>
           <w:rPr>
             <w:rStyle w:val="Hyperlink"/>
@@ -304,7 +504,7 @@
       <w:r>
         <w:t xml:space="preserve">программы, в качестве примера загрузил домашние задания с курса </w:t>
       </w:r>
-      <w:hyperlink xmlns:r="http://schemas.openxmlformats.org/officeDocument/2006/relationships" r:id="rId13">
+      <w:hyperlink xmlns:r="http://schemas.openxmlformats.org/officeDocument/2006/relationships" r:id="rId14">
         <w:r>
           <w:rPr>
             <w:rStyle w:val="Hyperlink"/>

</xml_diff>